<commit_message>
Added files of Dead and Missing and updated quality assurance document
</commit_message>
<xml_diff>
--- a/Documentation/QUALITY/Quality Assurance.docx
+++ b/Documentation/QUALITY/Quality Assurance.docx
@@ -5313,8 +5313,16 @@
         <w:t>system “</w:t>
       </w:r>
       <w:r>
+        <w:t xml:space="preserve">NDRRMC </w:t>
+      </w:r>
+      <w:proofErr w:type="spellStart"/>
+      <w:r>
+        <w:t>F</w:t>
+      </w:r>
+      <w:r>
         <w:t>Monitoring</w:t>
       </w:r>
+      <w:proofErr w:type="spellEnd"/>
       <w:r>
         <w:t xml:space="preserve"> System</w:t>
       </w:r>
@@ -6389,21 +6397,7 @@
         <w:rPr>
           <w:lang w:eastAsia="ko-KR"/>
         </w:rPr>
-        <w:t xml:space="preserve">, will be placed in the matrix </w:t>
-      </w:r>
-      <w:proofErr w:type="gramStart"/>
-      <w:r>
-        <w:rPr>
-          <w:lang w:eastAsia="ko-KR"/>
-        </w:rPr>
-        <w:t>according to</w:t>
-      </w:r>
-      <w:proofErr w:type="gramEnd"/>
-      <w:r>
-        <w:rPr>
-          <w:lang w:eastAsia="ko-KR"/>
-        </w:rPr>
-        <w:t xml:space="preserve"> their ranks.</w:t>
+        <w:t>, will be placed in the matrix according to their ranks.</w:t>
       </w:r>
     </w:p>
     <w:p>
@@ -8414,183 +8408,6 @@
     </w:p>
     <w:p>
       <w:pPr>
-        <w:pStyle w:val="BodyText2"/>
-        <w:tabs>
-          <w:tab w:val="clear" w:pos="1520"/>
-          <w:tab w:val="clear" w:pos="5940"/>
-          <w:tab w:val="clear" w:pos="6300"/>
-        </w:tabs>
-        <w:ind w:left="720" w:right="49"/>
-        <w:jc w:val="both"/>
-        <w:rPr>
-          <w:i w:val="0"/>
-          <w:iCs/>
-        </w:rPr>
-      </w:pPr>
-    </w:p>
-    <w:p>
-      <w:pPr>
-        <w:pStyle w:val="BodyText2"/>
-        <w:numPr>
-          <w:ilvl w:val="0"/>
-          <w:numId w:val="15"/>
-        </w:numPr>
-        <w:tabs>
-          <w:tab w:val="clear" w:pos="1520"/>
-          <w:tab w:val="clear" w:pos="5940"/>
-          <w:tab w:val="clear" w:pos="6300"/>
-        </w:tabs>
-        <w:ind w:right="49"/>
-        <w:jc w:val="both"/>
-        <w:rPr>
-          <w:b/>
-          <w:i w:val="0"/>
-          <w:iCs/>
-          <w:szCs w:val="24"/>
-        </w:rPr>
-      </w:pPr>
-      <w:r>
-        <w:rPr>
-          <w:b/>
-          <w:i w:val="0"/>
-          <w:iCs/>
-        </w:rPr>
-        <w:t>Code Walk-throughs</w:t>
-      </w:r>
-    </w:p>
-    <w:p>
-      <w:pPr>
-        <w:pStyle w:val="BodyText2"/>
-        <w:tabs>
-          <w:tab w:val="clear" w:pos="1520"/>
-          <w:tab w:val="clear" w:pos="5940"/>
-          <w:tab w:val="clear" w:pos="6300"/>
-        </w:tabs>
-        <w:ind w:left="720" w:right="49"/>
-        <w:jc w:val="both"/>
-        <w:rPr>
-          <w:i w:val="0"/>
-          <w:iCs/>
-          <w:szCs w:val="24"/>
-        </w:rPr>
-      </w:pPr>
-      <w:r>
-        <w:rPr>
-          <w:i w:val="0"/>
-          <w:iCs/>
-          <w:szCs w:val="24"/>
-        </w:rPr>
-        <w:t>The team</w:t>
-      </w:r>
-      <w:r>
-        <w:rPr>
-          <w:i w:val="0"/>
-          <w:iCs/>
-          <w:szCs w:val="24"/>
-        </w:rPr>
-        <w:t xml:space="preserve"> will </w:t>
-      </w:r>
-      <w:r>
-        <w:rPr>
-          <w:i w:val="0"/>
-          <w:iCs/>
-          <w:szCs w:val="24"/>
-        </w:rPr>
-        <w:t>conduct</w:t>
-      </w:r>
-      <w:r>
-        <w:rPr>
-          <w:i w:val="0"/>
-          <w:iCs/>
-          <w:szCs w:val="24"/>
-        </w:rPr>
-        <w:t xml:space="preserve"> code walk-t</w:t>
-      </w:r>
-      <w:r>
-        <w:rPr>
-          <w:rFonts w:hint="eastAsia"/>
-          <w:i w:val="0"/>
-          <w:iCs/>
-          <w:szCs w:val="24"/>
-          <w:lang w:eastAsia="ko-KR"/>
-        </w:rPr>
-        <w:t>h</w:t>
-      </w:r>
-      <w:r>
-        <w:rPr>
-          <w:i w:val="0"/>
-          <w:iCs/>
-          <w:szCs w:val="24"/>
-        </w:rPr>
-        <w:t>roughs to ensure that a peer review is conducted for the underlying code.</w:t>
-      </w:r>
-      <w:r>
-        <w:rPr>
-          <w:i w:val="0"/>
-          <w:iCs/>
-          <w:szCs w:val="24"/>
-        </w:rPr>
-        <w:t xml:space="preserve"> The Software Project Management </w:t>
-      </w:r>
-      <w:r>
-        <w:rPr>
-          <w:i w:val="0"/>
-          <w:iCs/>
-          <w:szCs w:val="24"/>
-        </w:rPr>
-        <w:t>team will</w:t>
-      </w:r>
-      <w:r>
-        <w:rPr>
-          <w:i w:val="0"/>
-          <w:iCs/>
-          <w:szCs w:val="24"/>
-        </w:rPr>
-        <w:t xml:space="preserve"> ensure that the process is verifiable </w:t>
-      </w:r>
-      <w:r>
-        <w:rPr>
-          <w:i w:val="0"/>
-          <w:iCs/>
-          <w:szCs w:val="24"/>
-        </w:rPr>
-        <w:t>whereas</w:t>
-      </w:r>
-      <w:r>
-        <w:rPr>
-          <w:i w:val="0"/>
-          <w:iCs/>
-          <w:szCs w:val="24"/>
-        </w:rPr>
-        <w:t xml:space="preserve"> the</w:t>
-      </w:r>
-      <w:r>
-        <w:rPr>
-          <w:i w:val="0"/>
-          <w:iCs/>
-          <w:szCs w:val="24"/>
-        </w:rPr>
-        <w:t xml:space="preserve"> </w:t>
-      </w:r>
-      <w:r>
-        <w:rPr>
-          <w:i w:val="0"/>
-          <w:iCs/>
-          <w:szCs w:val="24"/>
-        </w:rPr>
-        <w:t>team</w:t>
-      </w:r>
-      <w:r>
-        <w:rPr>
-          <w:i w:val="0"/>
-          <w:iCs/>
-          <w:szCs w:val="24"/>
-        </w:rPr>
-        <w:t xml:space="preserve"> will ensure that all the items have been addressed.</w:t>
-      </w:r>
-    </w:p>
-    <w:p>
-      <w:pPr>
         <w:pStyle w:val="Heading5"/>
         <w:numPr>
           <w:ilvl w:val="0"/>
@@ -8612,7 +8429,6 @@
           <w:sz w:val="24"/>
           <w:szCs w:val="24"/>
         </w:rPr>
-        <w:lastRenderedPageBreak/>
         <w:t>Baseline Quality Reviews</w:t>
       </w:r>
       <w:bookmarkEnd w:id="37"/>
@@ -8656,13 +8472,7 @@
         <w:jc w:val="both"/>
       </w:pPr>
       <w:r>
-        <w:t>The testing and inspection of module</w:t>
-      </w:r>
-      <w:r>
-        <w:t>s</w:t>
-      </w:r>
-      <w:r>
-        <w:t xml:space="preserve"> and code before release</w:t>
+        <w:t>Changes to software module design document have been recorded and made</w:t>
       </w:r>
     </w:p>
     <w:p>
@@ -8674,7 +8484,8 @@
         <w:jc w:val="both"/>
       </w:pPr>
       <w:r>
-        <w:t>Changes to software module design document have been recorded and made</w:t>
+        <w:lastRenderedPageBreak/>
+        <w:t>Validation testing has been performed</w:t>
       </w:r>
     </w:p>
     <w:p>
@@ -8686,31 +8497,7 @@
         <w:jc w:val="both"/>
       </w:pPr>
       <w:r>
-        <w:t>Validation testing has been performed</w:t>
-      </w:r>
-    </w:p>
-    <w:p>
-      <w:pPr>
-        <w:numPr>
-          <w:ilvl w:val="1"/>
-          <w:numId w:val="15"/>
-        </w:numPr>
-        <w:jc w:val="both"/>
-      </w:pPr>
-      <w:r>
         <w:t>The functionality has been documented</w:t>
-      </w:r>
-    </w:p>
-    <w:p>
-      <w:pPr>
-        <w:numPr>
-          <w:ilvl w:val="1"/>
-          <w:numId w:val="15"/>
-        </w:numPr>
-        <w:jc w:val="both"/>
-      </w:pPr>
-      <w:r>
-        <w:t>The design documentation conforms to the standards for the document as defined in the SPMP.</w:t>
       </w:r>
     </w:p>
     <w:p>
@@ -9713,16 +9500,7 @@
                 <w:sz w:val="20"/>
                 <w:lang w:eastAsia="ja-JP"/>
               </w:rPr>
-              <w:t xml:space="preserve">acceptances as stipulated in the Project </w:t>
-            </w:r>
-            <w:r>
-              <w:rPr>
-                <w:rFonts w:eastAsia="MS Mincho"/>
-                <w:sz w:val="20"/>
-                <w:lang w:eastAsia="ja-JP"/>
-              </w:rPr>
-              <w:lastRenderedPageBreak/>
-              <w:t>Plan have been completed and documented. No product is delivered without these verifications.</w:t>
+              <w:t>acceptances as stipulated in the Project Plan have been completed and documented. No product is delivered without these verifications.</w:t>
             </w:r>
           </w:p>
           <w:p>
@@ -9780,6 +9558,7 @@
       <w:bookmarkStart w:id="38" w:name="_Toc134514994"/>
       <w:bookmarkStart w:id="39" w:name="_Toc355997448"/>
       <w:r>
+        <w:lastRenderedPageBreak/>
         <w:t>Quality Assurance Progress Reviews</w:t>
       </w:r>
       <w:bookmarkEnd w:id="38"/>
@@ -10420,41 +10199,41 @@
         <w:jc w:val="both"/>
       </w:pPr>
       <w:r>
+        <w:t xml:space="preserve">2. Customer review: After peer review, </w:t>
+      </w:r>
+      <w:r>
+        <w:t>the</w:t>
+      </w:r>
+      <w:r>
+        <w:t xml:space="preserve"> </w:t>
+      </w:r>
+      <w:r>
+        <w:t xml:space="preserve">DMM team sends requirements and other documentation to the project mentor. </w:t>
+      </w:r>
+      <w:r>
+        <w:t xml:space="preserve">The mentor is requested to review the document with a specific perspective (role such as user) as well as an instructor's viewpoint. </w:t>
+      </w:r>
+      <w:r>
+        <w:t>The m</w:t>
+      </w:r>
+      <w:r>
+        <w:t xml:space="preserve">entor's feedback is discussed and included in the document and then sent again for final review. </w:t>
+      </w:r>
+    </w:p>
+    <w:p>
+      <w:pPr>
+        <w:jc w:val="both"/>
+      </w:pPr>
+    </w:p>
+    <w:p>
+      <w:pPr>
+        <w:tabs>
+          <w:tab w:val="clear" w:pos="360"/>
+        </w:tabs>
+        <w:jc w:val="both"/>
+      </w:pPr>
+      <w:r>
         <w:lastRenderedPageBreak/>
-        <w:t xml:space="preserve">2. Customer review: After peer review, </w:t>
-      </w:r>
-      <w:r>
-        <w:t>the</w:t>
-      </w:r>
-      <w:r>
-        <w:t xml:space="preserve"> </w:t>
-      </w:r>
-      <w:r>
-        <w:t xml:space="preserve">DMM team sends requirements and other documentation to the project mentor. </w:t>
-      </w:r>
-      <w:r>
-        <w:t xml:space="preserve">The mentor is requested to review the document with a specific perspective (role such as user) as well as an instructor's viewpoint. </w:t>
-      </w:r>
-      <w:r>
-        <w:t>The m</w:t>
-      </w:r>
-      <w:r>
-        <w:t xml:space="preserve">entor's feedback is discussed and included in the document and then sent again for final review. </w:t>
-      </w:r>
-    </w:p>
-    <w:p>
-      <w:pPr>
-        <w:jc w:val="both"/>
-      </w:pPr>
-    </w:p>
-    <w:p>
-      <w:pPr>
-        <w:tabs>
-          <w:tab w:val="clear" w:pos="360"/>
-        </w:tabs>
-        <w:jc w:val="both"/>
-      </w:pPr>
-      <w:r>
         <w:t xml:space="preserve">3. Traceability </w:t>
       </w:r>
       <w:r>
@@ -11182,7 +10961,6 @@
               </w:rPr>
             </w:pPr>
             <w:r>
-              <w:lastRenderedPageBreak/>
               <w:t>Usability</w:t>
             </w:r>
           </w:p>
@@ -11271,6 +11049,7 @@
       </w:pPr>
       <w:bookmarkStart w:id="47" w:name="_Toc355997452"/>
       <w:r>
+        <w:lastRenderedPageBreak/>
         <w:t>Testing strategy</w:t>
       </w:r>
       <w:bookmarkEnd w:id="47"/>
@@ -12115,7 +11894,6 @@
       <w:bookmarkStart w:id="55" w:name="_Toc134419609"/>
       <w:bookmarkStart w:id="56" w:name="_Toc355997455"/>
       <w:r>
-        <w:lastRenderedPageBreak/>
         <w:t>Acceptance Testing</w:t>
       </w:r>
       <w:bookmarkEnd w:id="54"/>
@@ -12331,6 +12109,7 @@
           <w:rFonts w:hint="eastAsia"/>
           <w:lang w:eastAsia="ko-KR"/>
         </w:rPr>
+        <w:lastRenderedPageBreak/>
         <w:t>Regression</w:t>
       </w:r>
       <w:r>
@@ -13360,7 +13139,10 @@
         <w:jc w:val="both"/>
       </w:pPr>
       <w:r>
-        <w:t>The DMM team is comprised of four member</w:t>
+        <w:t>The</w:t>
+      </w:r>
+      <w:r>
+        <w:t xml:space="preserve"> team is comprised of four member</w:t>
       </w:r>
       <w:r>
         <w:t>s, each devoting an average of 40 hours per sprint (1 sprint = 2 weeks)</w:t>
@@ -13421,7 +13203,6 @@
         </w:tabs>
       </w:pPr>
       <w:r>
-        <w:lastRenderedPageBreak/>
         <w:t>The 16 hours per sprint will be divided amongst the QA activities as appropriate.  The exact designations will depend heavily on the availability of team members and their strengths and weakness in the QA activities.</w:t>
       </w:r>
     </w:p>
@@ -13489,7 +13270,11 @@
         <w:t>,</w:t>
       </w:r>
       <w:r>
-        <w:t xml:space="preserve"> team members will collaborate to select r</w:t>
+        <w:t xml:space="preserve"> team </w:t>
+      </w:r>
+      <w:r>
+        <w:lastRenderedPageBreak/>
+        <w:t>members will collaborate to select r</w:t>
       </w:r>
       <w:r>
         <w:t>oles for re</w:t>
@@ -13513,18 +13298,10 @@
       </w:pPr>
       <w:r>
         <w:tab/>
-        <w:t xml:space="preserve">The SQA Leader will </w:t>
-      </w:r>
-      <w:proofErr w:type="gramStart"/>
-      <w:r>
-        <w:t xml:space="preserve">be in </w:t>
-      </w:r>
-      <w:r>
-        <w:t>charge of</w:t>
-      </w:r>
-      <w:proofErr w:type="gramEnd"/>
-      <w:r>
-        <w:t xml:space="preserve"> managing the SQA team</w:t>
+        <w:t xml:space="preserve">The SQA Leader will be in </w:t>
+      </w:r>
+      <w:r>
+        <w:t>charge of managing the SQA team</w:t>
       </w:r>
       <w:r>
         <w:t xml:space="preserve"> and will be the tie breaker when the team hits roadblocks during decision making. The SQA leade</w:t>
@@ -13680,15 +13457,7 @@
               <w:jc w:val="both"/>
             </w:pPr>
             <w:r>
-              <w:t xml:space="preserve">Responsible for ensure all team member </w:t>
-            </w:r>
-            <w:proofErr w:type="gramStart"/>
-            <w:r>
-              <w:t>are</w:t>
-            </w:r>
-            <w:proofErr w:type="gramEnd"/>
-            <w:r>
-              <w:t xml:space="preserve"> properly trained and equipped for their given roles and responsibilities</w:t>
+              <w:t>Responsible for ensure all team member are properly trained and equipped for their given roles and responsibilities</w:t>
             </w:r>
           </w:p>
           <w:p>
@@ -13713,8 +13482,6 @@
             <w:r>
               <w:t>Ensures SQA activities align with available resources</w:t>
             </w:r>
-            <w:bookmarkStart w:id="62" w:name="_GoBack"/>
-            <w:bookmarkEnd w:id="62"/>
           </w:p>
         </w:tc>
       </w:tr>
@@ -13789,15 +13556,7 @@
               <w:jc w:val="both"/>
             </w:pPr>
             <w:r>
-              <w:t xml:space="preserve">Responsible for leading SQA </w:t>
-            </w:r>
-            <w:proofErr w:type="gramStart"/>
-            <w:r>
-              <w:t>activities(</w:t>
-            </w:r>
-            <w:proofErr w:type="gramEnd"/>
-            <w:r>
-              <w:t>i.e. coordinating reviews and walkthroughs)</w:t>
+              <w:t>Responsible for leading SQA activities(i.e. coordinating reviews and walkthroughs)</w:t>
             </w:r>
           </w:p>
         </w:tc>
@@ -13982,13 +13741,12 @@
           <w:lang w:eastAsia="ko-KR"/>
         </w:rPr>
       </w:pPr>
-      <w:bookmarkStart w:id="63" w:name="_Toc355997461"/>
+      <w:bookmarkStart w:id="62" w:name="_Toc355997461"/>
       <w:r>
         <w:rPr>
           <w:kern w:val="28"/>
           <w:lang w:eastAsia="ko-KR"/>
         </w:rPr>
-        <w:lastRenderedPageBreak/>
         <w:t xml:space="preserve">Managing </w:t>
       </w:r>
       <w:r>
@@ -14006,7 +13764,7 @@
         </w:rPr>
         <w:t>he Quality Of artifacts</w:t>
       </w:r>
-      <w:bookmarkEnd w:id="63"/>
+      <w:bookmarkEnd w:id="62"/>
     </w:p>
     <w:p>
       <w:pPr>
@@ -14103,15 +13861,7 @@
               <w:jc w:val="both"/>
             </w:pPr>
             <w:r>
-              <w:t xml:space="preserve">How a </w:t>
-            </w:r>
-            <w:proofErr w:type="gramStart"/>
-            <w:r>
-              <w:t>particular method</w:t>
-            </w:r>
-            <w:proofErr w:type="gramEnd"/>
-            <w:r>
-              <w:t xml:space="preserve"> or technique should be carried out</w:t>
+              <w:t>How a particular method or technique should be carried out</w:t>
             </w:r>
           </w:p>
           <w:p>
@@ -14176,6 +13926,7 @@
               <w:rPr>
                 <w:b/>
               </w:rPr>
+              <w:lastRenderedPageBreak/>
               <w:t>Results</w:t>
             </w:r>
           </w:p>
@@ -14189,15 +13940,7 @@
               <w:jc w:val="both"/>
             </w:pPr>
             <w:r>
-              <w:t xml:space="preserve">Outputs of the methods and techniques and Analysis and Conclusions that are formed </w:t>
-            </w:r>
-            <w:proofErr w:type="gramStart"/>
-            <w:r>
-              <w:t>as a result of</w:t>
-            </w:r>
-            <w:proofErr w:type="gramEnd"/>
-            <w:r>
-              <w:t xml:space="preserve"> them</w:t>
+              <w:t>Outputs of the methods and techniques and Analysis and Conclusions that are formed as a result of them</w:t>
             </w:r>
           </w:p>
           <w:p>
@@ -14294,15 +14037,7 @@
         <w:jc w:val="both"/>
       </w:pPr>
       <w:r>
-        <w:t xml:space="preserve">A code/document management system shall be in place, which enables the team to easily revert to a previous version in the event issues are discovered </w:t>
-      </w:r>
-      <w:proofErr w:type="gramStart"/>
-      <w:r>
-        <w:t>in connection with</w:t>
-      </w:r>
-      <w:proofErr w:type="gramEnd"/>
-      <w:r>
-        <w:t xml:space="preserve"> said changes.</w:t>
+        <w:t>A code/document management system shall be in place, which enables the team to easily revert to a previous version in the event issues are discovered in connection with said changes.</w:t>
       </w:r>
     </w:p>
     <w:p>
@@ -14326,7 +14061,7 @@
           <w:lang w:eastAsia="ko-KR"/>
         </w:rPr>
       </w:pPr>
-      <w:bookmarkStart w:id="64" w:name="_Toc355997462"/>
+      <w:bookmarkStart w:id="63" w:name="_Toc355997462"/>
       <w:r>
         <w:rPr>
           <w:kern w:val="28"/>
@@ -14334,7 +14069,7 @@
         </w:rPr>
         <w:t>Process for Prioritizing Quality Assurance Techniques</w:t>
       </w:r>
-      <w:bookmarkEnd w:id="64"/>
+      <w:bookmarkEnd w:id="63"/>
     </w:p>
     <w:p>
       <w:pPr>
@@ -14436,15 +14171,7 @@
         <w:t xml:space="preserve"> and code reviews)</w:t>
       </w:r>
       <w:r>
-        <w:t xml:space="preserve"> that seem to fit in line with the characteristics </w:t>
-      </w:r>
-      <w:proofErr w:type="gramStart"/>
-      <w:r>
-        <w:t>identified  (</w:t>
-      </w:r>
-      <w:proofErr w:type="gramEnd"/>
-      <w:r>
-        <w:t xml:space="preserve">i.e. from common knowledge or based on research); </w:t>
+        <w:t xml:space="preserve"> that seem to fit in line with the characteristics identified  (i.e. from common knowledge or based on research); </w:t>
       </w:r>
     </w:p>
     <w:p>
@@ -14462,24 +14189,16 @@
         </w:rPr>
       </w:pPr>
       <w:r>
-        <w:t xml:space="preserve">SQA team should engage in dialogue and assign weight to each technique for each checklist item in terms of how useful each technique is to serve the purposes of testing relative to the </w:t>
-      </w:r>
-      <w:proofErr w:type="gramStart"/>
-      <w:r>
-        <w:t>criteria</w:t>
+        <w:t>The</w:t>
+      </w:r>
+      <w:r>
+        <w:t xml:space="preserve"> team should engage in dialogue and assign weight to each technique for each checklist item in terms of how useful each technique is to serve the purposes of testing relative to the criteria</w:t>
       </w:r>
       <w:r>
         <w:rPr>
           <w:szCs w:val="24"/>
         </w:rPr>
-        <w:t>(</w:t>
-      </w:r>
-      <w:proofErr w:type="gramEnd"/>
-      <w:r>
-        <w:rPr>
-          <w:szCs w:val="24"/>
-        </w:rPr>
-        <w:t>in the checklist)</w:t>
+        <w:t>(in the checklist)</w:t>
       </w:r>
       <w:r>
         <w:t xml:space="preserve"> that are of interest; </w:t>
@@ -14512,15 +14231,16 @@
         <w:jc w:val="both"/>
       </w:pPr>
       <w:r>
-        <w:t xml:space="preserve">SQA team conducts an assessment session of techniques that could be useful for testing purposes; the SQA leader will </w:t>
-      </w:r>
-      <w:proofErr w:type="gramStart"/>
-      <w:r>
-        <w:t>be in charge of</w:t>
-      </w:r>
-      <w:proofErr w:type="gramEnd"/>
-      <w:r>
-        <w:t xml:space="preserve"> this session </w:t>
+        <w:t>The</w:t>
+      </w:r>
+      <w:r>
+        <w:t xml:space="preserve"> team conducts an assessment session of techniques that could be usef</w:t>
+      </w:r>
+      <w:r>
+        <w:t>ul for testing purposes; the Project manager</w:t>
+      </w:r>
+      <w:r>
+        <w:t xml:space="preserve"> will be in charge of this session </w:t>
       </w:r>
     </w:p>
     <w:p>
@@ -14535,13 +14255,8 @@
         <w:jc w:val="both"/>
       </w:pPr>
       <w:r>
-        <w:t xml:space="preserve">Team should come to an agreement about a specific technique and engage in dialogue to address any issues with a </w:t>
-      </w:r>
-      <w:proofErr w:type="gramStart"/>
-      <w:r>
-        <w:t>particular technique</w:t>
-      </w:r>
-      <w:proofErr w:type="gramEnd"/>
+        <w:t>Team should come to an agreement about a specific technique and engage in dialogue to address any issues with a particular technique</w:t>
+      </w:r>
     </w:p>
     <w:p>
       <w:pPr>
@@ -14603,15 +14318,24 @@
           <w:lang w:eastAsia="ko-KR"/>
         </w:rPr>
       </w:pPr>
-      <w:bookmarkStart w:id="65" w:name="_Toc355997463"/>
+      <w:bookmarkStart w:id="64" w:name="_Toc355997463"/>
       <w:r>
         <w:rPr>
           <w:kern w:val="28"/>
           <w:lang w:eastAsia="ko-KR"/>
         </w:rPr>
-        <w:t>QA strategy break down into tasks</w:t>
-      </w:r>
+        <w:t>QA</w:t>
+      </w:r>
+      <w:bookmarkStart w:id="65" w:name="_GoBack"/>
       <w:bookmarkEnd w:id="65"/>
+      <w:r>
+        <w:rPr>
+          <w:kern w:val="28"/>
+          <w:lang w:eastAsia="ko-KR"/>
+        </w:rPr>
+        <w:t xml:space="preserve"> strategy break down into tasks</w:t>
+      </w:r>
+      <w:bookmarkEnd w:id="64"/>
     </w:p>
     <w:tbl>
       <w:tblPr>
@@ -15375,23 +15099,7 @@
                 <w:b/>
                 <w:szCs w:val="24"/>
               </w:rPr>
-              <w:t xml:space="preserve">Measurement, </w:t>
-            </w:r>
-            <w:proofErr w:type="gramStart"/>
-            <w:r>
-              <w:rPr>
-                <w:b/>
-                <w:szCs w:val="24"/>
-              </w:rPr>
-              <w:t>Analysis  and</w:t>
-            </w:r>
-            <w:proofErr w:type="gramEnd"/>
-            <w:r>
-              <w:rPr>
-                <w:b/>
-                <w:szCs w:val="24"/>
-              </w:rPr>
-              <w:t xml:space="preserve"> Improvement to SQAP</w:t>
+              <w:t>Measurement, Analysis  and Improvement to SQAP</w:t>
             </w:r>
           </w:p>
         </w:tc>
@@ -16078,15 +15786,7 @@
               <w:jc w:val="both"/>
             </w:pPr>
             <w:r>
-              <w:t xml:space="preserve">Percentage of type of defects each build should </w:t>
-            </w:r>
-            <w:proofErr w:type="gramStart"/>
-            <w:r>
-              <w:t>be :</w:t>
-            </w:r>
-            <w:proofErr w:type="gramEnd"/>
-            <w:r>
-              <w:t xml:space="preserve"> 5% critical 20% Major and 75% Minor and critical should tend to be 0 as possible with each final build</w:t>
+              <w:t>Percentage of type of defects each build should be : 5% critical 20% Major and 75% Minor and critical should tend to be 0 as possible with each final build</w:t>
             </w:r>
           </w:p>
         </w:tc>
@@ -17060,7 +16760,7 @@
         <w:rStyle w:val="PageNumber"/>
         <w:noProof/>
       </w:rPr>
-      <w:t>2</w:t>
+      <w:t>17</w:t>
     </w:r>
     <w:r>
       <w:rPr>
@@ -23896,7 +23596,7 @@
 </file>
 
 <file path=customXml/itemProps1.xml><?xml version="1.0" encoding="utf-8"?>
-<ds:datastoreItem xmlns:ds="http://schemas.openxmlformats.org/officeDocument/2006/customXml" ds:itemID="{B059FAD3-F2D5-4DCF-A534-2A30EFD41E1A}">
+<ds:datastoreItem xmlns:ds="http://schemas.openxmlformats.org/officeDocument/2006/customXml" ds:itemID="{FFACFC4B-7FF6-40AC-98CF-A05B574F5E14}">
   <ds:schemaRefs>
     <ds:schemaRef ds:uri="http://schemas.openxmlformats.org/officeDocument/2006/bibliography"/>
   </ds:schemaRefs>

</xml_diff>